<commit_message>
updated .docx formatting, added pdf
</commit_message>
<xml_diff>
--- a/DataMining_PCA/05MachalekEdited.docx
+++ b/DataMining_PCA/05MachalekEdited.docx
@@ -2423,6 +2423,18 @@
     </w:p>
     <w:p>
       <w:pPr>
+        <w:pStyle w:val="SourceCode"/>
+        <w:rPr>
+          <w:rStyle w:val="VerbatimChar"/>
+          <w:highlight w:val="yellow"/>
+        </w:rPr>
+      </w:pPr>
+      <w:r>
+        <w:rPr/>
+      </w:r>
+    </w:p>
+    <w:p>
+      <w:pPr>
         <w:pStyle w:val="Heading2"/>
         <w:rPr/>
       </w:pPr>
@@ -2607,6 +2619,7 @@
     <w:p>
       <w:pPr>
         <w:pStyle w:val="SourceCode"/>
+        <w:shd w:fill="F8F8F8" w:val="clear"/>
         <w:rPr/>
       </w:pPr>
       <w:r>
@@ -3023,7 +3036,7 @@
                 <wp:positionV relativeFrom="paragraph">
                   <wp:posOffset>926465</wp:posOffset>
                 </wp:positionV>
-                <wp:extent cx="734060" cy="786130"/>
+                <wp:extent cx="734695" cy="786765"/>
                 <wp:effectExtent l="6350" t="12065" r="5080" b="13970"/>
                 <wp:wrapNone/>
                 <wp:docPr id="2" name="Oval 2"/>
@@ -3034,7 +3047,7 @@
                       <wps:spPr>
                         <a:xfrm>
                           <a:off x="0" y="0"/>
-                          <a:ext cx="733320" cy="785520"/>
+                          <a:ext cx="734040" cy="786240"/>
                         </a:xfrm>
                         <a:prstGeom prst="ellipse">
                           <a:avLst/>
@@ -3062,7 +3075,7 @@
           </mc:Choice>
           <mc:Fallback>
             <w:pict>
-              <v:oval id="shape_0" ID="Oval 2" stroked="t" style="position:absolute;margin-left:377.75pt;margin-top:72.95pt;width:57.7pt;height:61.8pt">
+              <v:oval id="shape_0" ID="Oval 2" stroked="t" style="position:absolute;margin-left:377.75pt;margin-top:72.95pt;width:57.75pt;height:61.85pt">
                 <w10:wrap type="none"/>
                 <v:fill o:detectmouseclick="t" on="false"/>
                 <v:stroke color="red" weight="9360" joinstyle="round" endcap="flat"/>

</xml_diff>